<commit_message>
docs: adicao do topico 6.4.4 projeto da acessibilidade, previsa revisar com calma
</commit_message>
<xml_diff>
--- a/PFC_2025_Docs/PFC_Donate_v2.0.docx
+++ b/PFC_2025_Docs/PFC_Donate_v2.0.docx
@@ -14661,6 +14661,11 @@
       </w:r>
     </w:p>
     <w:p>
+      <w:r>
+        <w:t>Além disso, a interface foi desenvolvida de forma responsiva, garantindo que os elementos se adaptem automaticamente a diferentes tamanhos de tela, proporcionando uma experiência consistente em computadores, tablets e smartphones.</w:t>
+      </w:r>
+    </w:p>
+    <w:p>
       <w:pPr>
         <w:rPr>
           <w:color w:val="0070C0"/>
@@ -14709,28 +14714,42 @@
     <w:p>
       <w:pPr>
         <w:pStyle w:val="Ttulo3"/>
-        <w:rPr>
-          <w:color w:val="0070C0"/>
-        </w:rPr>
       </w:pPr>
       <w:bookmarkStart w:id="66" w:name="_Toc172810441"/>
       <w:bookmarkStart w:id="67" w:name="_Toc204949525"/>
       <w:r>
-        <w:rPr>
-          <w:color w:val="0070C0"/>
-        </w:rPr>
-        <w:lastRenderedPageBreak/>
         <w:t>6.4.4 Projeto da Acessibilidade</w:t>
       </w:r>
       <w:bookmarkEnd w:id="66"/>
       <w:bookmarkEnd w:id="67"/>
       <w:r>
-        <w:rPr>
-          <w:color w:val="0070C0"/>
-        </w:rPr>
         <w:t xml:space="preserve"> </w:t>
       </w:r>
     </w:p>
+    <w:p>
+      <w:r>
+        <w:t xml:space="preserve">O sistema </w:t>
+      </w:r>
+      <w:proofErr w:type="spellStart"/>
+      <w:r>
+        <w:t>Donate</w:t>
+      </w:r>
+      <w:proofErr w:type="spellEnd"/>
+      <w:r>
+        <w:t xml:space="preserve"> foi projetado levando em consideração requisitos mínimos de acessibilidade, de forma a tornar a navegação mais inclusiva e eficiente. Para isso, foram aplicados recursos como o contraste adequado entre textos e fundos, facilitando a leitura inclusive para pessoas com baixa visão. Também foram utilizados ícones acompanhados de textos, o que contribui para que os comandos e informações sejam mais facilmente compreendidos por diferentes perfis de usuários.</w:t>
+      </w:r>
+    </w:p>
+    <w:p>
+      <w:r>
+        <w:t>Outro cuidado importante foi o dimensionamento dos botões, que foram desenvolvidos em tamanho maior e com espaçamento adequado, favorecendo tanto o uso em computadores quanto em dispositivos móveis com telas sensíveis ao toque. Além disso, a estrutura semântica do conteúdo, com títulos, subtítulos e parágrafos bem definidos, garante compatibilidade com leitores de tela, beneficiando usuários com deficiência visual.</w:t>
+      </w:r>
+    </w:p>
+    <w:p>
+      <w:r>
+        <w:t>A linguagem adotada no sistema também é simples e objetiva, evitando termos técnicos desnecessários, o que contribui para a clareza e acessibilidade da comunicação. Por fim, destaca-se o design responsivo, que permite a adaptação automática da interface a diferentes tamanhos de tela, assegurando que o sistema possa ser utilizado sem prejuízos de usabilidade em computadores, tablets e smartphones.</w:t>
+      </w:r>
+    </w:p>
+    <w:p/>
     <w:p>
       <w:r>
         <w:rPr>
@@ -14809,6 +14828,7 @@
         <w:rPr>
           <w:bCs/>
         </w:rPr>
+        <w:lastRenderedPageBreak/>
         <w:t>6.5.1 Procedimentos para Tratamentos dos Desafios</w:t>
       </w:r>
     </w:p>
@@ -14915,7 +14935,6 @@
         </w:rPr>
       </w:pPr>
       <w:r>
-        <w:lastRenderedPageBreak/>
         <w:t>6</w:t>
       </w:r>
       <w:r>
@@ -15120,11 +15139,7 @@
         <w:t>ardwares</w:t>
       </w:r>
       <w:r>
-        <w:t xml:space="preserve"> de computador: diferentes padrões de placas de rede fazem que aconteça diferentes implementações. Exemplo: placa de rede Ethernet têm uma implementação </w:t>
-      </w:r>
-      <w:r>
-        <w:lastRenderedPageBreak/>
-        <w:t>diferente daqueles que possuem placas de outros padrões, isto acontece também com arquiteturas de microprocessadores (Intel, ARM,</w:t>
+        <w:t xml:space="preserve"> de computador: diferentes padrões de placas de rede fazem que aconteça diferentes implementações. Exemplo: placa de rede Ethernet têm uma implementação diferente daqueles que possuem placas de outros padrões, isto acontece também com arquiteturas de microprocessadores (Intel, ARM,</w:t>
       </w:r>
       <w:r>
         <w:t xml:space="preserve"> por exemplo</w:t>
@@ -15231,6 +15246,7 @@
     </w:p>
     <w:p>
       <w:r>
+        <w:lastRenderedPageBreak/>
         <w:t xml:space="preserve">Muitos recursos de informação que se tornam disponíveis e são mantidos em sistemas distribuídos têm um alto valor intrínseco para seus usuários. Portanto, sua segurança é de </w:t>
       </w:r>
       <w:r>
@@ -15316,7 +15332,6 @@
         </w:rPr>
       </w:pPr>
       <w:r>
-        <w:lastRenderedPageBreak/>
         <w:t>6.5.2 Tecnologias e Arquiteturas de Distribuição</w:t>
       </w:r>
       <w:r>
@@ -15405,6 +15420,7 @@
         <w:spacing w:before="0"/>
       </w:pPr>
       <w:r>
+        <w:lastRenderedPageBreak/>
         <w:t>P1 - processo SGBD PostgreSQL: gerenciamento de acessos ao banco de dados</w:t>
       </w:r>
     </w:p>

</xml_diff>

<commit_message>
docs: adicao do topico 7.1 componentes do sistema de software
</commit_message>
<xml_diff>
--- a/PFC_2025_Docs/PFC_Donate_v2.0.docx
+++ b/PFC_2025_Docs/PFC_Donate_v2.0.docx
@@ -6284,7 +6284,7 @@
         </w:rPr>
         <w:lastRenderedPageBreak/>
         <w:drawing>
-          <wp:inline distT="0" distB="0" distL="0" distR="0" wp14:anchorId="1D36CEC6" wp14:editId="784C672A">
+          <wp:inline distT="0" distB="0" distL="0" distR="0" wp14:anchorId="1D36CEC6" wp14:editId="064F9563">
             <wp:extent cx="4914900" cy="4730106"/>
             <wp:effectExtent l="19050" t="19050" r="0" b="0"/>
             <wp:docPr id="3" name="Imagem 3" descr="C:\Users\dilto\Downloads\DoeLeite.png"/>
@@ -15636,6 +15636,175 @@
       <w:r>
         <w:t xml:space="preserve"> e a definição clara dos requisitos fazem diferença no andamento do trabalho. A escuta ativa dos usuários, a realização de testes desde os primeiros estágios e a colaboração da equipe mostraram ser essenciais para garantir um sistema mais funcional e centrado nas pessoas. Para as próximas etapas, o foco será na continuidade do desenvolvimento, buscando sempre adaptar o sistema às reais necessidades do público e garantir sua efetiva contribuição para a doação de leite humano.</w:t>
       </w:r>
+    </w:p>
+    <w:p>
+      <w:pPr>
+        <w:pStyle w:val="Ttulo1"/>
+      </w:pPr>
+      <w:r>
+        <w:lastRenderedPageBreak/>
+        <w:t>7.1 Componetes do sistema de software</w:t>
+      </w:r>
+    </w:p>
+    <w:p>
+      <w:r>
+        <w:t xml:space="preserve">O sistema </w:t>
+      </w:r>
+      <w:proofErr w:type="spellStart"/>
+      <w:r>
+        <w:t>Donate</w:t>
+      </w:r>
+      <w:proofErr w:type="spellEnd"/>
+      <w:r>
+        <w:t xml:space="preserve"> foi construído seguindo uma arquitetura em camadas, separando bem a parte visual da aplicação, a lógica de negócio e o armazenamento dos dados. Essa divisão facilita a manutenção, a escalabilidade e deixa o sistema mais organizado.</w:t>
+      </w:r>
+    </w:p>
+    <w:p>
+      <w:pPr>
+        <w:pStyle w:val="PargrafodaLista"/>
+        <w:numPr>
+          <w:ilvl w:val="0"/>
+          <w:numId w:val="39"/>
+        </w:numPr>
+        <w:tabs>
+          <w:tab w:val="num" w:pos="720"/>
+        </w:tabs>
+      </w:pPr>
+      <w:r>
+        <w:t>Front-</w:t>
+      </w:r>
+      <w:proofErr w:type="spellStart"/>
+      <w:proofErr w:type="gramStart"/>
+      <w:r>
+        <w:t>end</w:t>
+      </w:r>
+      <w:proofErr w:type="spellEnd"/>
+      <w:r>
+        <w:t>(</w:t>
+      </w:r>
+      <w:proofErr w:type="spellStart"/>
+      <w:proofErr w:type="gramEnd"/>
+      <w:r>
+        <w:t>AplicaçãoWeb</w:t>
+      </w:r>
+      <w:proofErr w:type="spellEnd"/>
+      <w:r>
+        <w:t>):</w:t>
+      </w:r>
+      <w:r>
+        <w:br/>
+        <w:t>É a parte do sistema com a qual os usuários interagem diretamente. Nela, as doadoras, receptoras e profissionais de saúde conseguem se cadastrar, acessar o sistema, consultar informações sobre bancos de leite e acompanhar as doações. Essa interface foi desenvolvida em Angular, e funciona em qualquer navegador, seja no computador ou no celular, já que é responsiva.</w:t>
+      </w:r>
+    </w:p>
+    <w:p>
+      <w:pPr>
+        <w:pStyle w:val="PargrafodaLista"/>
+        <w:numPr>
+          <w:ilvl w:val="0"/>
+          <w:numId w:val="39"/>
+        </w:numPr>
+        <w:tabs>
+          <w:tab w:val="num" w:pos="720"/>
+        </w:tabs>
+        <w:jc w:val="left"/>
+      </w:pPr>
+      <w:r>
+        <w:t>Back-</w:t>
+      </w:r>
+      <w:proofErr w:type="spellStart"/>
+      <w:proofErr w:type="gramStart"/>
+      <w:r>
+        <w:t>end</w:t>
+      </w:r>
+      <w:proofErr w:type="spellEnd"/>
+      <w:r>
+        <w:t>(</w:t>
+      </w:r>
+      <w:proofErr w:type="gramEnd"/>
+      <w:r>
+        <w:t>Servidor</w:t>
+      </w:r>
+      <w:r>
+        <w:t xml:space="preserve"> </w:t>
+      </w:r>
+      <w:r>
+        <w:t>da</w:t>
+      </w:r>
+      <w:r>
+        <w:t xml:space="preserve"> </w:t>
+      </w:r>
+      <w:r>
+        <w:t>Aplicação):</w:t>
+      </w:r>
+      <w:r>
+        <w:br/>
+        <w:t>Essa é a parte que fica “por trás das cortinas”, responsável por processar as regras do sistema, validar cadastros, controlar as doações, gerenciar usuários e fazer a ligação com o banco de dados. Ele foi desenvolvido em Java, utilizando o Spring Boot, que fornece os serviços necessários e expõe uma API para que o front-</w:t>
+      </w:r>
+      <w:proofErr w:type="spellStart"/>
+      <w:r>
+        <w:t>end</w:t>
+      </w:r>
+      <w:proofErr w:type="spellEnd"/>
+      <w:r>
+        <w:t xml:space="preserve"> consiga se comunicar.</w:t>
+      </w:r>
+    </w:p>
+    <w:p>
+      <w:pPr>
+        <w:pStyle w:val="PargrafodaLista"/>
+        <w:numPr>
+          <w:ilvl w:val="0"/>
+          <w:numId w:val="39"/>
+        </w:numPr>
+        <w:tabs>
+          <w:tab w:val="num" w:pos="720"/>
+        </w:tabs>
+        <w:jc w:val="left"/>
+      </w:pPr>
+      <w:r>
+        <w:t>Banco de Dados:</w:t>
+      </w:r>
+      <w:r>
+        <w:br/>
+        <w:t>Toda a informação do sistema é armazenada no banco de dados, como dados dos usuários, registros de doações, localização dos bancos de leite, entre outros. Para isso, foi escolhido o PostgreSQL, um banco de dados relacional confiável e de alto desempenho.</w:t>
+      </w:r>
+    </w:p>
+    <w:p>
+      <w:pPr>
+        <w:pStyle w:val="PargrafodaLista"/>
+        <w:numPr>
+          <w:ilvl w:val="0"/>
+          <w:numId w:val="39"/>
+        </w:numPr>
+        <w:tabs>
+          <w:tab w:val="num" w:pos="720"/>
+        </w:tabs>
+        <w:jc w:val="left"/>
+      </w:pPr>
+      <w:r>
+        <w:t>Serviço de Geolocalização:</w:t>
+      </w:r>
+      <w:r>
+        <w:br/>
+        <w:t>O sistema também conta com a funcionalidade de mostrar os bancos de leite mais próximos do usuário. Para isso, utiliza informações de latitude e longitude registradas no cadastro e faz integração com APIs de mapas (</w:t>
+      </w:r>
+      <w:proofErr w:type="spellStart"/>
+      <w:r>
+        <w:t>OpenStreetMap</w:t>
+      </w:r>
+      <w:proofErr w:type="spellEnd"/>
+      <w:r>
+        <w:t>), ajudando na localização de forma prática.</w:t>
+      </w:r>
+    </w:p>
+    <w:p/>
+    <w:p>
+      <w:pPr>
+        <w:pStyle w:val="Ttulo1"/>
+      </w:pPr>
+      <w:r>
+        <w:t>7.2 Tecnologias de implementação</w:t>
+      </w:r>
       <w:r>
         <w:br w:type="page"/>
       </w:r>
@@ -19985,6 +20154,268 @@
     </w:lvl>
   </w:abstractNum>
   <w:abstractNum w:abstractNumId="28" w15:restartNumberingAfterBreak="0">
+    <w:nsid w:val="47346086"/>
+    <w:multiLevelType w:val="hybridMultilevel"/>
+    <w:tmpl w:val="30FA4974"/>
+    <w:lvl w:ilvl="0" w:tplc="04160001">
+      <w:start w:val="1"/>
+      <w:numFmt w:val="bullet"/>
+      <w:lvlText w:val=""/>
+      <w:lvlJc w:val="left"/>
+      <w:pPr>
+        <w:ind w:left="720" w:hanging="360"/>
+      </w:pPr>
+      <w:rPr>
+        <w:rFonts w:ascii="Symbol" w:hAnsi="Symbol" w:hint="default"/>
+      </w:rPr>
+    </w:lvl>
+    <w:lvl w:ilvl="1" w:tplc="04160003" w:tentative="1">
+      <w:start w:val="1"/>
+      <w:numFmt w:val="bullet"/>
+      <w:lvlText w:val="o"/>
+      <w:lvlJc w:val="left"/>
+      <w:pPr>
+        <w:ind w:left="1440" w:hanging="360"/>
+      </w:pPr>
+      <w:rPr>
+        <w:rFonts w:ascii="Courier New" w:hAnsi="Courier New" w:cs="Courier New" w:hint="default"/>
+      </w:rPr>
+    </w:lvl>
+    <w:lvl w:ilvl="2" w:tplc="04160005" w:tentative="1">
+      <w:start w:val="1"/>
+      <w:numFmt w:val="bullet"/>
+      <w:lvlText w:val=""/>
+      <w:lvlJc w:val="left"/>
+      <w:pPr>
+        <w:ind w:left="2160" w:hanging="360"/>
+      </w:pPr>
+      <w:rPr>
+        <w:rFonts w:ascii="Wingdings" w:hAnsi="Wingdings" w:hint="default"/>
+      </w:rPr>
+    </w:lvl>
+    <w:lvl w:ilvl="3" w:tplc="04160001" w:tentative="1">
+      <w:start w:val="1"/>
+      <w:numFmt w:val="bullet"/>
+      <w:lvlText w:val=""/>
+      <w:lvlJc w:val="left"/>
+      <w:pPr>
+        <w:ind w:left="2880" w:hanging="360"/>
+      </w:pPr>
+      <w:rPr>
+        <w:rFonts w:ascii="Symbol" w:hAnsi="Symbol" w:hint="default"/>
+      </w:rPr>
+    </w:lvl>
+    <w:lvl w:ilvl="4" w:tplc="04160003" w:tentative="1">
+      <w:start w:val="1"/>
+      <w:numFmt w:val="bullet"/>
+      <w:lvlText w:val="o"/>
+      <w:lvlJc w:val="left"/>
+      <w:pPr>
+        <w:ind w:left="3600" w:hanging="360"/>
+      </w:pPr>
+      <w:rPr>
+        <w:rFonts w:ascii="Courier New" w:hAnsi="Courier New" w:cs="Courier New" w:hint="default"/>
+      </w:rPr>
+    </w:lvl>
+    <w:lvl w:ilvl="5" w:tplc="04160005" w:tentative="1">
+      <w:start w:val="1"/>
+      <w:numFmt w:val="bullet"/>
+      <w:lvlText w:val=""/>
+      <w:lvlJc w:val="left"/>
+      <w:pPr>
+        <w:ind w:left="4320" w:hanging="360"/>
+      </w:pPr>
+      <w:rPr>
+        <w:rFonts w:ascii="Wingdings" w:hAnsi="Wingdings" w:hint="default"/>
+      </w:rPr>
+    </w:lvl>
+    <w:lvl w:ilvl="6" w:tplc="04160001" w:tentative="1">
+      <w:start w:val="1"/>
+      <w:numFmt w:val="bullet"/>
+      <w:lvlText w:val=""/>
+      <w:lvlJc w:val="left"/>
+      <w:pPr>
+        <w:ind w:left="5040" w:hanging="360"/>
+      </w:pPr>
+      <w:rPr>
+        <w:rFonts w:ascii="Symbol" w:hAnsi="Symbol" w:hint="default"/>
+      </w:rPr>
+    </w:lvl>
+    <w:lvl w:ilvl="7" w:tplc="04160003" w:tentative="1">
+      <w:start w:val="1"/>
+      <w:numFmt w:val="bullet"/>
+      <w:lvlText w:val="o"/>
+      <w:lvlJc w:val="left"/>
+      <w:pPr>
+        <w:ind w:left="5760" w:hanging="360"/>
+      </w:pPr>
+      <w:rPr>
+        <w:rFonts w:ascii="Courier New" w:hAnsi="Courier New" w:cs="Courier New" w:hint="default"/>
+      </w:rPr>
+    </w:lvl>
+    <w:lvl w:ilvl="8" w:tplc="04160005" w:tentative="1">
+      <w:start w:val="1"/>
+      <w:numFmt w:val="bullet"/>
+      <w:lvlText w:val=""/>
+      <w:lvlJc w:val="left"/>
+      <w:pPr>
+        <w:ind w:left="6480" w:hanging="360"/>
+      </w:pPr>
+      <w:rPr>
+        <w:rFonts w:ascii="Wingdings" w:hAnsi="Wingdings" w:hint="default"/>
+      </w:rPr>
+    </w:lvl>
+  </w:abstractNum>
+  <w:abstractNum w:abstractNumId="29" w15:restartNumberingAfterBreak="0">
+    <w:nsid w:val="54B32DD9"/>
+    <w:multiLevelType w:val="multilevel"/>
+    <w:tmpl w:val="3B860670"/>
+    <w:lvl w:ilvl="0">
+      <w:start w:val="1"/>
+      <w:numFmt w:val="bullet"/>
+      <w:lvlText w:val=""/>
+      <w:lvlJc w:val="left"/>
+      <w:pPr>
+        <w:tabs>
+          <w:tab w:val="num" w:pos="720"/>
+        </w:tabs>
+        <w:ind w:left="720" w:hanging="360"/>
+      </w:pPr>
+      <w:rPr>
+        <w:rFonts w:ascii="Symbol" w:hAnsi="Symbol" w:hint="default"/>
+        <w:sz w:val="20"/>
+      </w:rPr>
+    </w:lvl>
+    <w:lvl w:ilvl="1" w:tentative="1">
+      <w:start w:val="1"/>
+      <w:numFmt w:val="bullet"/>
+      <w:lvlText w:val="o"/>
+      <w:lvlJc w:val="left"/>
+      <w:pPr>
+        <w:tabs>
+          <w:tab w:val="num" w:pos="1440"/>
+        </w:tabs>
+        <w:ind w:left="1440" w:hanging="360"/>
+      </w:pPr>
+      <w:rPr>
+        <w:rFonts w:ascii="Courier New" w:hAnsi="Courier New" w:hint="default"/>
+        <w:sz w:val="20"/>
+      </w:rPr>
+    </w:lvl>
+    <w:lvl w:ilvl="2" w:tentative="1">
+      <w:start w:val="1"/>
+      <w:numFmt w:val="bullet"/>
+      <w:lvlText w:val=""/>
+      <w:lvlJc w:val="left"/>
+      <w:pPr>
+        <w:tabs>
+          <w:tab w:val="num" w:pos="2160"/>
+        </w:tabs>
+        <w:ind w:left="2160" w:hanging="360"/>
+      </w:pPr>
+      <w:rPr>
+        <w:rFonts w:ascii="Wingdings" w:hAnsi="Wingdings" w:hint="default"/>
+        <w:sz w:val="20"/>
+      </w:rPr>
+    </w:lvl>
+    <w:lvl w:ilvl="3" w:tentative="1">
+      <w:start w:val="1"/>
+      <w:numFmt w:val="bullet"/>
+      <w:lvlText w:val=""/>
+      <w:lvlJc w:val="left"/>
+      <w:pPr>
+        <w:tabs>
+          <w:tab w:val="num" w:pos="2880"/>
+        </w:tabs>
+        <w:ind w:left="2880" w:hanging="360"/>
+      </w:pPr>
+      <w:rPr>
+        <w:rFonts w:ascii="Wingdings" w:hAnsi="Wingdings" w:hint="default"/>
+        <w:sz w:val="20"/>
+      </w:rPr>
+    </w:lvl>
+    <w:lvl w:ilvl="4" w:tentative="1">
+      <w:start w:val="1"/>
+      <w:numFmt w:val="bullet"/>
+      <w:lvlText w:val=""/>
+      <w:lvlJc w:val="left"/>
+      <w:pPr>
+        <w:tabs>
+          <w:tab w:val="num" w:pos="3600"/>
+        </w:tabs>
+        <w:ind w:left="3600" w:hanging="360"/>
+      </w:pPr>
+      <w:rPr>
+        <w:rFonts w:ascii="Wingdings" w:hAnsi="Wingdings" w:hint="default"/>
+        <w:sz w:val="20"/>
+      </w:rPr>
+    </w:lvl>
+    <w:lvl w:ilvl="5" w:tentative="1">
+      <w:start w:val="1"/>
+      <w:numFmt w:val="bullet"/>
+      <w:lvlText w:val=""/>
+      <w:lvlJc w:val="left"/>
+      <w:pPr>
+        <w:tabs>
+          <w:tab w:val="num" w:pos="4320"/>
+        </w:tabs>
+        <w:ind w:left="4320" w:hanging="360"/>
+      </w:pPr>
+      <w:rPr>
+        <w:rFonts w:ascii="Wingdings" w:hAnsi="Wingdings" w:hint="default"/>
+        <w:sz w:val="20"/>
+      </w:rPr>
+    </w:lvl>
+    <w:lvl w:ilvl="6" w:tentative="1">
+      <w:start w:val="1"/>
+      <w:numFmt w:val="bullet"/>
+      <w:lvlText w:val=""/>
+      <w:lvlJc w:val="left"/>
+      <w:pPr>
+        <w:tabs>
+          <w:tab w:val="num" w:pos="5040"/>
+        </w:tabs>
+        <w:ind w:left="5040" w:hanging="360"/>
+      </w:pPr>
+      <w:rPr>
+        <w:rFonts w:ascii="Wingdings" w:hAnsi="Wingdings" w:hint="default"/>
+        <w:sz w:val="20"/>
+      </w:rPr>
+    </w:lvl>
+    <w:lvl w:ilvl="7" w:tentative="1">
+      <w:start w:val="1"/>
+      <w:numFmt w:val="bullet"/>
+      <w:lvlText w:val=""/>
+      <w:lvlJc w:val="left"/>
+      <w:pPr>
+        <w:tabs>
+          <w:tab w:val="num" w:pos="5760"/>
+        </w:tabs>
+        <w:ind w:left="5760" w:hanging="360"/>
+      </w:pPr>
+      <w:rPr>
+        <w:rFonts w:ascii="Wingdings" w:hAnsi="Wingdings" w:hint="default"/>
+        <w:sz w:val="20"/>
+      </w:rPr>
+    </w:lvl>
+    <w:lvl w:ilvl="8" w:tentative="1">
+      <w:start w:val="1"/>
+      <w:numFmt w:val="bullet"/>
+      <w:lvlText w:val=""/>
+      <w:lvlJc w:val="left"/>
+      <w:pPr>
+        <w:tabs>
+          <w:tab w:val="num" w:pos="6480"/>
+        </w:tabs>
+        <w:ind w:left="6480" w:hanging="360"/>
+      </w:pPr>
+      <w:rPr>
+        <w:rFonts w:ascii="Wingdings" w:hAnsi="Wingdings" w:hint="default"/>
+        <w:sz w:val="20"/>
+      </w:rPr>
+    </w:lvl>
+  </w:abstractNum>
+  <w:abstractNum w:abstractNumId="30" w15:restartNumberingAfterBreak="0">
     <w:nsid w:val="5584027B"/>
     <w:multiLevelType w:val="hybridMultilevel"/>
     <w:tmpl w:val="B394E1E2"/>
@@ -20070,7 +20501,7 @@
       </w:pPr>
     </w:lvl>
   </w:abstractNum>
-  <w:abstractNum w:abstractNumId="29" w15:restartNumberingAfterBreak="0">
+  <w:abstractNum w:abstractNumId="31" w15:restartNumberingAfterBreak="0">
     <w:nsid w:val="5F2F46EB"/>
     <w:multiLevelType w:val="multilevel"/>
     <w:tmpl w:val="D4DCBC9C"/>
@@ -20210,7 +20641,7 @@
       </w:rPr>
     </w:lvl>
   </w:abstractNum>
-  <w:abstractNum w:abstractNumId="30" w15:restartNumberingAfterBreak="0">
+  <w:abstractNum w:abstractNumId="32" w15:restartNumberingAfterBreak="0">
     <w:nsid w:val="63447252"/>
     <w:multiLevelType w:val="hybridMultilevel"/>
     <w:tmpl w:val="CCF684C8"/>
@@ -20326,7 +20757,7 @@
       </w:pPr>
     </w:lvl>
   </w:abstractNum>
-  <w:abstractNum w:abstractNumId="31" w15:restartNumberingAfterBreak="0">
+  <w:abstractNum w:abstractNumId="33" w15:restartNumberingAfterBreak="0">
     <w:nsid w:val="63E512F1"/>
     <w:multiLevelType w:val="hybridMultilevel"/>
     <w:tmpl w:val="948EB100"/>
@@ -20439,7 +20870,7 @@
       </w:rPr>
     </w:lvl>
   </w:abstractNum>
-  <w:abstractNum w:abstractNumId="32" w15:restartNumberingAfterBreak="0">
+  <w:abstractNum w:abstractNumId="34" w15:restartNumberingAfterBreak="0">
     <w:nsid w:val="6DEA6E60"/>
     <w:multiLevelType w:val="multilevel"/>
     <w:tmpl w:val="09A8C87A"/>
@@ -20528,7 +20959,7 @@
       </w:pPr>
     </w:lvl>
   </w:abstractNum>
-  <w:abstractNum w:abstractNumId="33" w15:restartNumberingAfterBreak="0">
+  <w:abstractNum w:abstractNumId="35" w15:restartNumberingAfterBreak="0">
     <w:nsid w:val="729A5C18"/>
     <w:multiLevelType w:val="singleLevel"/>
     <w:tmpl w:val="AE162D36"/>
@@ -20547,7 +20978,7 @@
       </w:rPr>
     </w:lvl>
   </w:abstractNum>
-  <w:abstractNum w:abstractNumId="34" w15:restartNumberingAfterBreak="0">
+  <w:abstractNum w:abstractNumId="36" w15:restartNumberingAfterBreak="0">
     <w:nsid w:val="75F4548B"/>
     <w:multiLevelType w:val="multilevel"/>
     <w:tmpl w:val="5D3C2176"/>
@@ -20660,7 +21091,7 @@
       </w:pPr>
     </w:lvl>
   </w:abstractNum>
-  <w:abstractNum w:abstractNumId="35" w15:restartNumberingAfterBreak="0">
+  <w:abstractNum w:abstractNumId="37" w15:restartNumberingAfterBreak="0">
     <w:nsid w:val="776A654B"/>
     <w:multiLevelType w:val="multilevel"/>
     <w:tmpl w:val="981AB450"/>
@@ -20773,7 +21204,7 @@
       </w:pPr>
     </w:lvl>
   </w:abstractNum>
-  <w:abstractNum w:abstractNumId="36" w15:restartNumberingAfterBreak="0">
+  <w:abstractNum w:abstractNumId="38" w15:restartNumberingAfterBreak="0">
     <w:nsid w:val="7E5A2112"/>
     <w:multiLevelType w:val="hybridMultilevel"/>
     <w:tmpl w:val="EEB4EEA2"/>
@@ -20890,7 +21321,7 @@
     <w:abstractNumId w:val="8"/>
   </w:num>
   <w:num w:numId="2" w16cid:durableId="620261064">
-    <w:abstractNumId w:val="30"/>
+    <w:abstractNumId w:val="32"/>
   </w:num>
   <w:num w:numId="3" w16cid:durableId="144904159">
     <w:abstractNumId w:val="26"/>
@@ -20908,7 +21339,7 @@
     <w:abstractNumId w:val="11"/>
   </w:num>
   <w:num w:numId="8" w16cid:durableId="971247431">
-    <w:abstractNumId w:val="29"/>
+    <w:abstractNumId w:val="31"/>
   </w:num>
   <w:num w:numId="9" w16cid:durableId="18513372">
     <w:abstractNumId w:val="10"/>
@@ -20923,7 +21354,7 @@
     <w:abstractNumId w:val="19"/>
   </w:num>
   <w:num w:numId="13" w16cid:durableId="291133297">
-    <w:abstractNumId w:val="33"/>
+    <w:abstractNumId w:val="35"/>
   </w:num>
   <w:num w:numId="14" w16cid:durableId="2050179505">
     <w:abstractNumId w:val="15"/>
@@ -20938,7 +21369,7 @@
     <w:abstractNumId w:val="20"/>
   </w:num>
   <w:num w:numId="18" w16cid:durableId="770589688">
-    <w:abstractNumId w:val="28"/>
+    <w:abstractNumId w:val="30"/>
   </w:num>
   <w:num w:numId="19" w16cid:durableId="307173868">
     <w:abstractNumId w:val="17"/>
@@ -20947,7 +21378,7 @@
     <w:abstractNumId w:val="6"/>
   </w:num>
   <w:num w:numId="21" w16cid:durableId="1286622325">
-    <w:abstractNumId w:val="31"/>
+    <w:abstractNumId w:val="33"/>
   </w:num>
   <w:num w:numId="22" w16cid:durableId="211187884">
     <w:abstractNumId w:val="5"/>
@@ -20965,10 +21396,10 @@
     <w:abstractNumId w:val="7"/>
   </w:num>
   <w:num w:numId="27" w16cid:durableId="2000303694">
-    <w:abstractNumId w:val="35"/>
+    <w:abstractNumId w:val="37"/>
   </w:num>
   <w:num w:numId="28" w16cid:durableId="184684051">
-    <w:abstractNumId w:val="34"/>
+    <w:abstractNumId w:val="36"/>
   </w:num>
   <w:num w:numId="29" w16cid:durableId="1052460637">
     <w:abstractNumId w:val="4"/>
@@ -20983,7 +21414,7 @@
     <w:abstractNumId w:val="9"/>
   </w:num>
   <w:num w:numId="33" w16cid:durableId="1501697935">
-    <w:abstractNumId w:val="36"/>
+    <w:abstractNumId w:val="38"/>
   </w:num>
   <w:num w:numId="34" w16cid:durableId="565527584">
     <w:abstractNumId w:val="25"/>
@@ -20995,7 +21426,13 @@
     <w:abstractNumId w:val="12"/>
   </w:num>
   <w:num w:numId="37" w16cid:durableId="498275589">
-    <w:abstractNumId w:val="32"/>
+    <w:abstractNumId w:val="34"/>
+  </w:num>
+  <w:num w:numId="38" w16cid:durableId="949508911">
+    <w:abstractNumId w:val="29"/>
+  </w:num>
+  <w:num w:numId="39" w16cid:durableId="804008537">
+    <w:abstractNumId w:val="28"/>
   </w:num>
 </w:numbering>
 </file>

</xml_diff>

<commit_message>
feat: adicao do capitulo 8 plano de testes mas sem apendice
</commit_message>
<xml_diff>
--- a/PFC_2025_Docs/PFC_Donate_v2.0.docx
+++ b/PFC_2025_Docs/PFC_Donate_v2.0.docx
@@ -18259,8 +18259,6 @@
       <w:r>
         <w:t xml:space="preserve"> em telas menores e melhoria nas mensagens de erro exibidas ao usuário.</w:t>
       </w:r>
-      <w:bookmarkStart w:id="126" w:name="_GoBack"/>
-      <w:bookmarkEnd w:id="126"/>
     </w:p>
     <w:p>
       <w:pPr>
@@ -18281,8 +18279,13 @@
         </w:numPr>
       </w:pPr>
       <w:r>
-        <w:t>Situação final: o sistema encontra-se funcional e apto para uso em ambiente controlado de testes, com recomendações de rodadas adicionais conforme evolução do projeto.</w:t>
-      </w:r>
+        <w:t>Situação final: o sistema encontra-se funcional e apto para uso em ambiente controlado de testes, com recomendações de rodadas adicionais confo</w:t>
+      </w:r>
+      <w:r>
+        <w:t>rme evolução do projeto.</w:t>
+      </w:r>
+      <w:bookmarkStart w:id="126" w:name="_GoBack"/>
+      <w:bookmarkEnd w:id="126"/>
     </w:p>
     <w:p/>
     <w:p/>
@@ -25598,7 +25601,7 @@
 </file>
 
 <file path=customXml/itemProps1.xml><?xml version="1.0" encoding="utf-8"?>
-<ds:datastoreItem xmlns:ds="http://schemas.openxmlformats.org/officeDocument/2006/customXml" ds:itemID="{1328517E-B4A7-487A-BFD3-7CCCCC21BD1A}">
+<ds:datastoreItem xmlns:ds="http://schemas.openxmlformats.org/officeDocument/2006/customXml" ds:itemID="{27D46142-B0C6-4B1D-A067-1CA141CE76EF}">
   <ds:schemaRefs>
     <ds:schemaRef ds:uri="http://schemas.openxmlformats.org/officeDocument/2006/bibliography"/>
   </ds:schemaRefs>

</xml_diff>

<commit_message>
feat: adicao da conclusão incluindo a fase 3
</commit_message>
<xml_diff>
--- a/PFC_2025_Docs/PFC_Donate_v2.0.docx
+++ b/PFC_2025_Docs/PFC_Donate_v2.0.docx
@@ -5399,29 +5399,20 @@
         <w:t>, reduzindo o risco de doenças e fortalecendo o sistema imunológico nos primeiros meses de vida. Dessa forma, a iniciativa busca incentivar mais mulheres a se tornarem doadoras, fornecendo informações confiáveis e tornando o processo mais acessível e prático.</w:t>
       </w:r>
     </w:p>
+    <w:p/>
     <w:p>
       <w:pPr>
         <w:pStyle w:val="Ttulo1"/>
       </w:pPr>
-      <w:r>
-        <w:t xml:space="preserve">Este trabalho está dividido em seis capítulos. O Capítulo 1 apresenta a introdução do tema. O Capítulo 2 traz a revisão bibliográfica com conceitos e estudos relacionados. O Capítulo 3 define os objetivos, o problema, a justificativa e os </w:t>
-      </w:r>
-      <w:r>
-        <w:lastRenderedPageBreak/>
-        <w:t>grupos funcionais. O Capítulo 4 descreve o gerenciamento do projeto, modelo de ciclo de vida, recursos necessários e os relatórios de desempenho das fases de trabalho. O Capítulo 5 aborda os requisitos funcionais e suas subseções e análises dos requisitos e suas subseções. O Capítulo 6 apresenta a arquitetura e o projeto do sistema de software, incluindo as visões estrutural, comportamental e de dados, além do projeto da interação humano-computador. O Capítulo 7 descreve a conclusão parcial de cada fase e, por fim, as referências e os apêndices que complementam este documento.</w:t>
-      </w:r>
-      <w:r>
-        <w:br w:type="page"/>
-      </w:r>
       <w:bookmarkStart w:id="2" w:name="_Toc201323548"/>
       <w:proofErr w:type="gramStart"/>
       <w:r>
         <w:lastRenderedPageBreak/>
-        <w:t>2 REVISÃO</w:t>
+        <w:t>2</w:t>
       </w:r>
       <w:proofErr w:type="gramEnd"/>
       <w:r>
-        <w:t xml:space="preserve"> BIBLIOGRÁFICA</w:t>
+        <w:t xml:space="preserve"> REVISÃO BIBLIOGRÁFICA</w:t>
       </w:r>
       <w:bookmarkEnd w:id="2"/>
     </w:p>
@@ -16039,14 +16030,20 @@
       <w:bookmarkEnd w:id="73"/>
     </w:p>
     <w:p>
-      <w:r>
-        <w:t xml:space="preserve">Durante as </w:t>
-      </w:r>
-      <w:r>
-        <w:t>F</w:t>
-      </w:r>
-      <w:r>
-        <w:t xml:space="preserve">ases </w:t>
+      <w:pPr>
+        <w:spacing w:after="40"/>
+        <w:rPr>
+          <w:bCs w:val="0"/>
+        </w:rPr>
+      </w:pPr>
+      <w:r>
+        <w:rPr>
+          <w:bCs w:val="0"/>
+        </w:rPr>
+        <w:t xml:space="preserve">Na </w:t>
+      </w:r>
+      <w:r>
+        <w:t xml:space="preserve">Fase </w:t>
       </w:r>
       <w:proofErr w:type="gramStart"/>
       <w:r>
@@ -16054,118 +16051,196 @@
       </w:r>
       <w:proofErr w:type="gramEnd"/>
       <w:r>
-        <w:t xml:space="preserve"> e 2 deste projeto, foram realizadas diversas atividades importantes que contribuíram para o desenvolvimento de um sistema </w:t>
-      </w:r>
-      <w:r>
-        <w:t xml:space="preserve">de software </w:t>
-      </w:r>
-      <w:proofErr w:type="spellStart"/>
-      <w:r>
-        <w:t>Donate</w:t>
-      </w:r>
-      <w:proofErr w:type="spellEnd"/>
-      <w:r>
-        <w:t xml:space="preserve">. </w:t>
-      </w:r>
-    </w:p>
-    <w:p>
-      <w:r>
-        <w:t xml:space="preserve">Na Fase </w:t>
+        <w:rPr>
+          <w:bCs w:val="0"/>
+        </w:rPr>
+        <w:t>, o foco esteve na introdução do tema, na fundamentação teórica e na definição dos objetivos e requisitos do sistema. Foi feita uma contextualização sobre a importância da doação de leite humano e os desafios enfrentados pelos bancos de leite, o que reforçou a relevância da proposta. A revisão bibliográfica permitiu conhecer trabalhos semelhantes já realizados e ajudou a identificar as melhores práticas e soluções existentes. Com base nisso, foi possível estabelecer objetivos claros e levantar os requisitos funcionais, considerando com atenção as reais necessidades dos usuários.</w:t>
+      </w:r>
+    </w:p>
+    <w:p>
+      <w:pPr>
+        <w:spacing w:after="40"/>
+        <w:rPr>
+          <w:bCs w:val="0"/>
+        </w:rPr>
+      </w:pPr>
+      <w:r>
+        <w:rPr>
+          <w:bCs w:val="0"/>
+        </w:rPr>
+        <w:t xml:space="preserve">Já na </w:t>
+      </w:r>
+      <w:r>
+        <w:t xml:space="preserve">Fase </w:t>
       </w:r>
       <w:proofErr w:type="gramStart"/>
       <w:r>
-        <w:t>1</w:t>
+        <w:t>2</w:t>
       </w:r>
       <w:proofErr w:type="gramEnd"/>
       <w:r>
-        <w:t>, o foco esteve na introdução do tema, na fundamentação teórica e na definição dos objetivos e requisitos do sistema. Foi feita uma contextualização sobre a importância da doação de leite humano e os desafios enfrentados pelos bancos de leite, o que reforçou a relevância da proposta. A revisão bibliográfica permitiu conhecer trabalhos semelhantes já realizados e ajudou a identificar as melhores práticas e soluções existentes. Com base nisso, foi possível estabelecer objetivos claros e levantar os requisitos funcionais, considerando com atenção as reais necessidades dos usuários.</w:t>
-      </w:r>
-    </w:p>
-    <w:p>
-      <w:r>
-        <w:t xml:space="preserve">Já na Fase </w:t>
+        <w:rPr>
+          <w:bCs w:val="0"/>
+        </w:rPr>
+        <w:t xml:space="preserve">, o projeto avançou com a aplicação de correções e melhorias, além do aprofundamento na modelagem do sistema. A arquitetura da solução foi detalhada, incluindo os aspectos estruturais, de comportamento e de dados. Também foi feita a definição dos perfis de usuários, o que garantiu uma melhor adequação das funcionalidades às características de cada público atendido. Parte dos casos de uso considerados essenciais foi </w:t>
       </w:r>
       <w:proofErr w:type="gramStart"/>
       <w:r>
-        <w:t>2</w:t>
+        <w:rPr>
+          <w:bCs w:val="0"/>
+        </w:rPr>
+        <w:t>implementada</w:t>
       </w:r>
       <w:proofErr w:type="gramEnd"/>
       <w:r>
-        <w:t xml:space="preserve">, o projeto avançou com a aplicação de correções e melhorias, além do aprofundamento na modelagem do sistema. A arquitetura da solução foi detalhada, incluindo os aspectos estruturais, de comportamento e de dados. Também foi feita a definição dos perfis de usuários, o que garantiu uma melhor adequação das funcionalidades às características de cada público atendido. Parte dos casos de uso considerados essenciais foi </w:t>
+        <w:rPr>
+          <w:bCs w:val="0"/>
+        </w:rPr>
+        <w:t xml:space="preserve"> e testada, e foram adotadas práticas para o controle de versão e a qualidade do código-fonte. Com isso, foi possível acompanhar de forma mais eficiente </w:t>
       </w:r>
       <w:proofErr w:type="gramStart"/>
       <w:r>
-        <w:t>implementada</w:t>
+        <w:rPr>
+          <w:bCs w:val="0"/>
+        </w:rPr>
+        <w:t>a</w:t>
       </w:r>
       <w:proofErr w:type="gramEnd"/>
       <w:r>
-        <w:t xml:space="preserve"> e testada, e foram adotadas práticas para o controle de versão e a qualidade do código</w:t>
-      </w:r>
-      <w:r>
-        <w:t>-fonte</w:t>
-      </w:r>
-      <w:r>
-        <w:t xml:space="preserve">. Com isso, foi possível acompanhar de forma mais eficiente </w:t>
+        <w:rPr>
+          <w:bCs w:val="0"/>
+        </w:rPr>
+        <w:t xml:space="preserve"> evolução do sistema.</w:t>
+      </w:r>
+    </w:p>
+    <w:p>
+      <w:pPr>
+        <w:spacing w:after="40"/>
+        <w:rPr>
+          <w:bCs w:val="0"/>
+        </w:rPr>
+      </w:pPr>
+      <w:r>
+        <w:rPr>
+          <w:bCs w:val="0"/>
+        </w:rPr>
+        <w:t xml:space="preserve">Na </w:t>
+      </w:r>
+      <w:r>
+        <w:t xml:space="preserve">Fase </w:t>
       </w:r>
       <w:proofErr w:type="gramStart"/>
       <w:r>
-        <w:t>a</w:t>
+        <w:t>3</w:t>
       </w:r>
       <w:proofErr w:type="gramEnd"/>
       <w:r>
-        <w:t xml:space="preserve"> evolução do sistema.</w:t>
-      </w:r>
-    </w:p>
-    <w:p>
-      <w:r>
-        <w:t xml:space="preserve">De modo geral, os objetivos iniciais </w:t>
-      </w:r>
-      <w:r>
-        <w:t>estão sendo alcançados</w:t>
-      </w:r>
-      <w:r>
-        <w:t xml:space="preserve">. O projeto avançou de forma sólida, com uma base bem estruturada, tanto na parte teórica quanto na prática. As funcionalidades desenvolvidas até o momento foram pensadas para facilitar a interação entre doadoras, receptoras e bancos de leite, contribuindo com uma solução inovadora e de fácil uso. No entanto, também foram identificados pontos que ainda podem ser melhorados, como a inclusão de novas funcionalidades, mais testes em diferentes cenários e uma integração mais eficiente com recursos de </w:t>
-      </w:r>
-      <w:proofErr w:type="spellStart"/>
-      <w:r>
+        <w:rPr>
+          <w:bCs w:val="0"/>
+        </w:rPr>
+        <w:t xml:space="preserve">, o sistema passou a um estágio mais avançado, com maior consolidação da integração entre os módulos e a realização do plano de testes. Foram aplicados testes unitários, de integração e de validação, que ajudaram a identificar pontos de melhoria e a corrigir inconsistências. A funcionalidade de </w:t>
+      </w:r>
+      <w:proofErr w:type="spellStart"/>
+      <w:r>
+        <w:rPr>
+          <w:bCs w:val="0"/>
+        </w:rPr>
         <w:t>geolocalização</w:t>
       </w:r>
       <w:proofErr w:type="spellEnd"/>
       <w:r>
+        <w:rPr>
+          <w:bCs w:val="0"/>
+        </w:rPr>
+        <w:t xml:space="preserve"> foi ajustada, oferecendo uma melhor experiência ao localizar bancos de leite próximos. Também foram feitos ajustes na interface, principalmente em relação à </w:t>
+      </w:r>
+      <w:proofErr w:type="spellStart"/>
+      <w:r>
+        <w:rPr>
+          <w:bCs w:val="0"/>
+        </w:rPr>
+        <w:t>responsividade</w:t>
+      </w:r>
+      <w:proofErr w:type="spellEnd"/>
+      <w:r>
+        <w:rPr>
+          <w:bCs w:val="0"/>
+        </w:rPr>
+        <w:t xml:space="preserve"> em dispositivos móveis, tornando o sistema mais acessível. A equipe manteve a organização do código e o uso de versionamento, garantindo maior segurança e controle do desenvolvimento.</w:t>
+      </w:r>
+    </w:p>
+    <w:p>
+      <w:pPr>
+        <w:spacing w:after="40"/>
+        <w:rPr>
+          <w:bCs w:val="0"/>
+        </w:rPr>
+      </w:pPr>
+      <w:r>
+        <w:rPr>
+          <w:bCs w:val="0"/>
+        </w:rPr>
+        <w:t xml:space="preserve">De modo geral, os objetivos iniciais estão sendo alcançados. </w:t>
+      </w:r>
+      <w:bookmarkStart w:id="74" w:name="_GoBack"/>
+      <w:bookmarkEnd w:id="74"/>
+      <w:r>
+        <w:rPr>
+          <w:bCs w:val="0"/>
+        </w:rPr>
+        <w:t xml:space="preserve">O projeto avançou de forma sólida, com uma base bem estruturada tanto na parte teórica quanto na prática. As funcionalidades desenvolvidas até aqui buscam facilitar a interação entre doadoras, receptoras e bancos de leite, oferecendo uma solução inovadora e de fácil uso. Foram identificados, no </w:t>
+      </w:r>
+      <w:r>
+        <w:rPr>
+          <w:bCs w:val="0"/>
+        </w:rPr>
+        <w:lastRenderedPageBreak/>
+        <w:t xml:space="preserve">entanto, pontos que ainda podem ser melhorados, como a ampliação de funcionalidades, novos testes em diferentes cenários e um trabalho contínuo de integração com recursos de </w:t>
+      </w:r>
+      <w:proofErr w:type="spellStart"/>
+      <w:r>
+        <w:rPr>
+          <w:bCs w:val="0"/>
+        </w:rPr>
+        <w:t>geolocalização</w:t>
+      </w:r>
+      <w:proofErr w:type="spellEnd"/>
+      <w:r>
+        <w:rPr>
+          <w:bCs w:val="0"/>
+        </w:rPr>
         <w:t>.</w:t>
       </w:r>
     </w:p>
     <w:p>
-      <w:r>
-        <w:t>Além dos resultados técnicos, o projeto também trouxe aprendizados importantes. Foi possível perceber o quanto um bom planejamento</w:t>
+      <w:pPr>
+        <w:spacing w:after="40"/>
+        <w:rPr>
+          <w:bCs w:val="0"/>
+        </w:rPr>
+      </w:pPr>
+      <w:r>
+        <w:rPr>
+          <w:bCs w:val="0"/>
+        </w:rPr>
+        <w:t xml:space="preserve">Além dos resultados técnicos, todo o processo trouxe aprendizados importantes. Foi possível perceber o quanto um bom planejamento e a definição clara dos requisitos fazem diferença no andamento do trabalho. A escuta ativa dos usuários, </w:t>
       </w:r>
       <w:proofErr w:type="gramStart"/>
       <w:r>
-        <w:t xml:space="preserve"> </w:t>
-      </w:r>
-      <w:r>
-        <w:t xml:space="preserve"> </w:t>
-      </w:r>
-      <w:r>
-        <w:t xml:space="preserve"> </w:t>
+        <w:rPr>
+          <w:bCs w:val="0"/>
+        </w:rPr>
+        <w:t>a realização de testes desde os primeiros estágios e a colaboração da equipe mostraram-se</w:t>
       </w:r>
       <w:proofErr w:type="gramEnd"/>
       <w:r>
-        <w:t xml:space="preserve">e a definição clara dos requisitos fazem </w:t>
-      </w:r>
-      <w:r>
-        <w:lastRenderedPageBreak/>
-        <w:t xml:space="preserve">diferença no andamento do trabalho. A escuta ativa dos usuários, </w:t>
-      </w:r>
-      <w:proofErr w:type="gramStart"/>
-      <w:r>
-        <w:t>a realização de testes desde os primeiros estágios e a colaboração da equipe mostraram</w:t>
-      </w:r>
-      <w:proofErr w:type="gramEnd"/>
-      <w:r>
-        <w:t xml:space="preserve"> ser essenciais para garantir um sistema mais funcional e centrado nas pessoas. Para as próximas etapas, o foco será na continuidade do desenvolvimento, buscando sempre adaptar o sistema às reais necessidades do público e garantir sua efetiva contribuição para a doação de leite humano.</w:t>
-      </w:r>
-    </w:p>
+        <w:rPr>
+          <w:bCs w:val="0"/>
+        </w:rPr>
+        <w:t xml:space="preserve"> fundamentais para garantir um sistema mais funcional e centrado nas pessoas. Para as próximas etapas, o foco será dar continuidade ao desenvolvimento, mantendo o sistema alinhado às necessidades reais do público e reforçando sua contribuição para a doação de leite humano.</w:t>
+      </w:r>
+    </w:p>
+    <w:p/>
     <w:p>
       <w:pPr>
         <w:pStyle w:val="Ttulo1"/>
@@ -16284,7 +16359,11 @@
       </w:r>
       <w:r>
         <w:br/>
-        <w:t>Essa é a parte que fica “por trás das cortinas”, responsável por processar as regras do sistema, validar cadastros, controlar as doações, gerenciar usuários e fazer a ligação com o banco de dados. Ele foi desenvolvido em Java, utilizando o Spring Boot, que fornece os serviços necessários e expõe uma API para que o front-</w:t>
+        <w:t xml:space="preserve">Essa é a parte que fica “por trás das cortinas”, responsável por processar as regras do sistema, validar cadastros, controlar as doações, gerenciar usuários e fazer a ligação com o banco de dados. Ele foi desenvolvido em Java, utilizando o Spring Boot, que </w:t>
+      </w:r>
+      <w:r>
+        <w:lastRenderedPageBreak/>
+        <w:t>fornece os serviços necessários e expõe uma API para que o front-</w:t>
       </w:r>
       <w:proofErr w:type="spellStart"/>
       <w:r>
@@ -16339,7 +16418,6 @@
           <w:b/>
           <w:bCs w:val="0"/>
         </w:rPr>
-        <w:lastRenderedPageBreak/>
         <w:t xml:space="preserve">Serviço de </w:t>
       </w:r>
       <w:proofErr w:type="spellStart"/>
@@ -16519,6 +16597,7 @@
         <w:rPr>
           <w:bCs w:val="0"/>
         </w:rPr>
+        <w:lastRenderedPageBreak/>
         <w:t>Banco de Dados</w:t>
       </w:r>
       <w:r>
@@ -16602,12 +16681,10 @@
       <w:pPr>
         <w:pStyle w:val="Ttulo1"/>
       </w:pPr>
-      <w:bookmarkStart w:id="74" w:name="_GoBack"/>
       <w:r>
         <w:t>7.2.2 design Patterns Aplicados</w:t>
       </w:r>
     </w:p>
-    <w:bookmarkEnd w:id="74"/>
     <w:p>
       <w:r>
         <w:t xml:space="preserve">Durante a </w:t>
@@ -16746,6 +16823,7 @@
         </w:numPr>
       </w:pPr>
       <w:r>
+        <w:lastRenderedPageBreak/>
         <w:t xml:space="preserve">Proxy </w:t>
       </w:r>
       <w:proofErr w:type="spellStart"/>
@@ -16848,7 +16926,6 @@
         </w:numPr>
       </w:pPr>
       <w:r>
-        <w:lastRenderedPageBreak/>
         <w:t>Separação em Camadas (MVC Adaptado no Angular):</w:t>
       </w:r>
       <w:r>
@@ -18513,6 +18590,9 @@
     <w:p>
       <w:pPr>
         <w:pStyle w:val="Legenda"/>
+        <w:rPr>
+          <w:noProof/>
+        </w:rPr>
       </w:pPr>
       <w:bookmarkStart w:id="111" w:name="_Toc191128994"/>
       <w:r>
@@ -18544,6 +18624,11 @@
         </w:rPr>
         <w:t>3</w:t>
       </w:r>
+    </w:p>
+    <w:p>
+      <w:pPr>
+        <w:pStyle w:val="Legenda"/>
+      </w:pPr>
       <w:r>
         <w:rPr>
           <w:noProof/>
@@ -20033,7 +20118,6 @@
           <w:docPartUnique/>
         </w:docPartObj>
       </w:sdtPr>
-      <w:sdtEndPr/>
       <w:sdtContent>
         <w:r>
           <w:rPr>
@@ -20124,7 +20208,6 @@
         <w:docPartUnique/>
       </w:docPartObj>
     </w:sdtPr>
-    <w:sdtEndPr/>
     <w:sdtContent>
       <w:p>
         <w:pPr>
@@ -20152,7 +20235,7 @@
           <w:rPr>
             <w:noProof/>
           </w:rPr>
-          <w:t>70</w:t>
+          <w:t>61</w:t>
         </w:r>
         <w:r>
           <w:rPr>
@@ -22406,7 +22489,7 @@
     <w:next w:val="Normal"/>
     <w:autoRedefine/>
     <w:qFormat/>
-    <w:rsid w:val="00DF372F"/>
+    <w:rsid w:val="001537CE"/>
     <w:pPr>
       <w:keepNext/>
       <w:outlineLvl w:val="0"/>
@@ -23355,7 +23438,7 @@
 </file>
 
 <file path=customXml/itemProps1.xml><?xml version="1.0" encoding="utf-8"?>
-<ds:datastoreItem xmlns:ds="http://schemas.openxmlformats.org/officeDocument/2006/customXml" ds:itemID="{57D9FC77-1862-4BB1-AE35-EA794011DDCE}">
+<ds:datastoreItem xmlns:ds="http://schemas.openxmlformats.org/officeDocument/2006/customXml" ds:itemID="{0EA7CA4E-C02A-4A60-ADCB-79EFAB4109F9}">
   <ds:schemaRefs>
     <ds:schemaRef ds:uri="http://schemas.openxmlformats.org/officeDocument/2006/bibliography"/>
   </ds:schemaRefs>

</xml_diff>